<commit_message>
Updated Text browser solution
</commit_message>
<xml_diff>
--- a/Software Architecture & Design.docx
+++ b/Software Architecture & Design.docx
@@ -4,7 +4,19 @@
   <w:body>
     <w:p>
       <w:r>
-        <w:t>Design is better learned than taught, this means that you actively try to solve design problems. And this course is structured around a set of exercises that you should actively work on as you are watching them.</w:t>
+        <w:rPr>
+          <w:noProof/>
+        </w:rPr>
+        <w:t>The d</w:t>
+      </w:r>
+      <w:r>
+        <w:rPr>
+          <w:noProof/>
+        </w:rPr>
+        <w:t>esign</w:t>
+      </w:r>
+      <w:r>
+        <w:t xml:space="preserve"> is better learned than taught, this means that you actively try to solve design problems. And this course is structured around a set of exercises that you should actively work on as you are watching them.</w:t>
       </w:r>
     </w:p>
     <w:p/>
@@ -99,7 +111,13 @@
         <w:t xml:space="preserve"> </w:t>
       </w:r>
       <w:r>
-        <w:t xml:space="preserve">in order to make this thing work, we have to access the text somehow. </w:t>
+        <w:t xml:space="preserve">in order to make this </w:t>
+      </w:r>
+      <w:r>
+        <w:t>to</w:t>
+      </w:r>
+      <w:r>
+        <w:t xml:space="preserve"> work, we have to access the text somehow. </w:t>
       </w:r>
       <w:r>
         <w:t>So,</w:t>
@@ -117,434 +135,383 @@
         <w:t xml:space="preserve"> </w:t>
       </w:r>
       <w:r>
-        <w:t>We're going to assume that you cannot hold the entire files contents in memory.</w:t>
-      </w:r>
-      <w:r>
-        <w:t xml:space="preserve"> </w:t>
-      </w:r>
-      <w:r>
-        <w:t>You're going</w:t>
+        <w:t xml:space="preserve">We're going to assume that you cannot hold </w:t>
+      </w:r>
+      <w:r>
+        <w:rPr>
+          <w:noProof/>
+        </w:rPr>
+        <w:t xml:space="preserve">the </w:t>
+      </w:r>
+      <w:r>
+        <w:rPr>
+          <w:noProof/>
+        </w:rPr>
+        <w:t>contents of the entire file</w:t>
+      </w:r>
+      <w:r>
+        <w:t xml:space="preserve"> in memory.</w:t>
+      </w:r>
+      <w:r>
+        <w:t xml:space="preserve"> </w:t>
+      </w:r>
+      <w:r>
+        <w:t>You're going to have to go to the disk to get it. And assuming you have at</w:t>
+      </w:r>
+      <w:r>
+        <w:t xml:space="preserve"> </w:t>
+      </w:r>
+      <w:r>
+        <w:t xml:space="preserve">the operating level line oriented access to the file. </w:t>
+      </w:r>
+      <w:r>
+        <w:t>So,</w:t>
+      </w:r>
+      <w:r>
+        <w:t xml:space="preserve"> in your system </w:t>
+      </w:r>
+      <w:r>
+        <w:rPr>
+          <w:noProof/>
+        </w:rPr>
+        <w:t>libraries</w:t>
+      </w:r>
+      <w:r>
+        <w:rPr>
+          <w:noProof/>
+        </w:rPr>
+        <w:t>,</w:t>
+      </w:r>
+      <w:r>
+        <w:t xml:space="preserve"> you have a way of, of reading the lines at </w:t>
+      </w:r>
+      <w:r>
+        <w:t>any time</w:t>
+      </w:r>
+      <w:r>
+        <w:t>.</w:t>
+      </w:r>
+      <w:r>
+        <w:t xml:space="preserve"> So,</w:t>
+      </w:r>
+      <w:r>
+        <w:t xml:space="preserve"> you're going to need to have a module, that when requested can</w:t>
+      </w:r>
+      <w:r>
+        <w:t xml:space="preserve"> </w:t>
+      </w:r>
+      <w:r>
+        <w:t>retrieve a limited length, consecutive sequence of the file's lines.</w:t>
+      </w:r>
+      <w:r>
+        <w:t xml:space="preserve"> </w:t>
+      </w:r>
+      <w:r>
+        <w:t>And we're also going to assume we don't have to worry about opening the file or</w:t>
+      </w:r>
+      <w:r>
+        <w:t xml:space="preserve"> </w:t>
+      </w:r>
+      <w:r>
+        <w:t>closing the file. Just the reading of the file, supplying the lines.</w:t>
+      </w:r>
+      <w:r>
+        <w:t xml:space="preserve"> </w:t>
+      </w:r>
+    </w:p>
+    <w:p>
+      <w:r>
+        <w:t xml:space="preserve">For your window component, we're going to call that a </w:t>
+      </w:r>
+      <w:r>
+        <w:t>ViewPort</w:t>
+      </w:r>
+      <w:r>
+        <w:t>, and</w:t>
+      </w:r>
+      <w:r>
+        <w:t xml:space="preserve"> </w:t>
+      </w:r>
+      <w:r>
+        <w:t>you need to be able to use it, to display the textual content graphically. And</w:t>
+      </w:r>
+      <w:r>
+        <w:t xml:space="preserve"> </w:t>
+      </w:r>
+      <w:r>
+        <w:t>we're going to make some assumptions here, we're going to assume that</w:t>
+      </w:r>
+      <w:r>
+        <w:t xml:space="preserve"> </w:t>
+      </w:r>
+      <w:r>
+        <w:t>the ViewPort displays an inter</w:t>
+      </w:r>
+      <w:r>
+        <w:t>n</w:t>
+      </w:r>
+      <w:r>
+        <w:t>, integer number of lines, and we're going to be,</w:t>
+      </w:r>
+      <w:r>
+        <w:t xml:space="preserve"> </w:t>
+      </w:r>
+      <w:r>
+        <w:t xml:space="preserve">assume that it can be resized to be any length between one and </w:t>
+      </w:r>
+      <w:r>
+        <w:t>100 lines</w:t>
+      </w:r>
+      <w:r>
+        <w:t xml:space="preserve">. </w:t>
+      </w:r>
+      <w:r>
+        <w:t>And we’re</w:t>
+      </w:r>
+      <w:r>
+        <w:t xml:space="preserve"> going to assume that all the text in the same font, is in the same font</w:t>
+      </w:r>
+      <w:r>
+        <w:t xml:space="preserve"> </w:t>
+      </w:r>
+      <w:r>
+        <w:t xml:space="preserve">and has the same point size. </w:t>
+      </w:r>
+      <w:r>
+        <w:t>So,</w:t>
+      </w:r>
+      <w:r>
+        <w:t xml:space="preserve"> these are simplifying assumptions to make </w:t>
+      </w:r>
+      <w:r>
+        <w:rPr>
+          <w:noProof/>
+        </w:rPr>
+        <w:t>the</w:t>
+      </w:r>
+      <w:r>
+        <w:rPr>
+          <w:noProof/>
+        </w:rPr>
+        <w:t>m</w:t>
+      </w:r>
+      <w:r>
+        <w:t>,</w:t>
+      </w:r>
+      <w:r>
+        <w:t xml:space="preserve"> </w:t>
+      </w:r>
+      <w:r>
+        <w:t xml:space="preserve">make this </w:t>
+      </w:r>
+      <w:proofErr w:type="gramStart"/>
+      <w:r>
+        <w:t>particular exercise</w:t>
+      </w:r>
+      <w:proofErr w:type="gramEnd"/>
+      <w:r>
+        <w:t xml:space="preserve">, you know, small enough to fit in a lesson </w:t>
+      </w:r>
+      <w:r>
+        <w:t>and</w:t>
+      </w:r>
+      <w:r>
+        <w:t xml:space="preserve"> allow us to focus on just what the important issues are.</w:t>
+      </w:r>
+    </w:p>
+    <w:p>
+      <w:r>
+        <w:t xml:space="preserve">As far as the </w:t>
+      </w:r>
+      <w:r>
+        <w:rPr>
+          <w:noProof/>
+        </w:rPr>
+        <w:t>scrollbar</w:t>
+      </w:r>
+      <w:r>
+        <w:t xml:space="preserve"> is concerned, scroll bars are one graphical way of</w:t>
+      </w:r>
+      <w:r>
+        <w:t xml:space="preserve"> </w:t>
+      </w:r>
+      <w:r>
+        <w:t xml:space="preserve">supplying numbers to other parts of an application. </w:t>
+      </w:r>
+      <w:r>
+        <w:t>We’re</w:t>
+      </w:r>
+      <w:r>
+        <w:t xml:space="preserve"> going to </w:t>
+      </w:r>
+      <w:r>
+        <w:t xml:space="preserve">use </w:t>
+      </w:r>
+      <w:r>
+        <w:t xml:space="preserve">a traditional </w:t>
+      </w:r>
+      <w:r>
+        <w:rPr>
+          <w:noProof/>
+        </w:rPr>
+        <w:t>scrollbar</w:t>
+      </w:r>
+      <w:r>
+        <w:t xml:space="preserve"> in which there's it's going to be a vertical</w:t>
+      </w:r>
+      <w:r>
+        <w:t xml:space="preserve"> </w:t>
+      </w:r>
+      <w:r>
+        <w:t>scroll bar and it's going to have a movable part of it. That is the user</w:t>
+      </w:r>
+      <w:r>
+        <w:t xml:space="preserve"> </w:t>
+      </w:r>
+      <w:r>
+        <w:t xml:space="preserve">can move a part called the handle which sits in a tray. </w:t>
+      </w:r>
+      <w:r>
+        <w:t>So,</w:t>
+      </w:r>
+      <w:r>
+        <w:t xml:space="preserve"> you can move up and</w:t>
+      </w:r>
+      <w:r>
+        <w:t xml:space="preserve"> </w:t>
+      </w:r>
+      <w:r>
+        <w:t>down, and we when we use the terms handle and tray to indicate that we can set,</w:t>
+      </w:r>
+      <w:r>
+        <w:t xml:space="preserve"> </w:t>
+      </w:r>
+      <w:r>
+        <w:t xml:space="preserve">the user can set the position </w:t>
+      </w:r>
+      <w:r>
+        <w:rPr>
+          <w:noProof/>
+        </w:rPr>
+        <w:t>of</w:t>
+      </w:r>
+      <w:r>
+        <w:t xml:space="preserve"> the file </w:t>
+      </w:r>
+      <w:r>
+        <w:rPr>
+          <w:noProof/>
+        </w:rPr>
+        <w:t xml:space="preserve">by </w:t>
+      </w:r>
+      <w:r>
+        <w:t>moving this handle up and</w:t>
+      </w:r>
+      <w:r>
+        <w:t xml:space="preserve"> </w:t>
+      </w:r>
+      <w:r>
+        <w:t>down on the tray. The handle position denotes that part of the file that</w:t>
+      </w:r>
+      <w:r>
+        <w:t xml:space="preserve"> </w:t>
+      </w:r>
+      <w:r>
+        <w:t xml:space="preserve">should be displayed in the </w:t>
+      </w:r>
+      <w:r>
+        <w:rPr>
+          <w:noProof/>
+        </w:rPr>
+        <w:t>view port</w:t>
+      </w:r>
+      <w:r>
+        <w:t xml:space="preserve">. </w:t>
+      </w:r>
+      <w:r>
+        <w:t>So,</w:t>
+      </w:r>
+      <w:r>
+        <w:t xml:space="preserve"> when you move it all the way up,</w:t>
+      </w:r>
+      <w:r>
+        <w:t xml:space="preserve"> </w:t>
+      </w:r>
+      <w:r>
+        <w:t>you get the start of the file, and when you move it all the way down,</w:t>
+      </w:r>
+      <w:r>
+        <w:t xml:space="preserve"> </w:t>
+      </w:r>
+      <w:r>
+        <w:t>you get the end of the file. Also, the size of the handle in proportion to</w:t>
+      </w:r>
+      <w:r>
+        <w:t xml:space="preserve"> </w:t>
+      </w:r>
+      <w:r>
+        <w:t xml:space="preserve">the size of the tray denotes the portion of the file that is visible. </w:t>
+      </w:r>
+      <w:r>
+        <w:t>So,</w:t>
+      </w:r>
+      <w:r>
+        <w:t xml:space="preserve"> </w:t>
+      </w:r>
+      <w:r>
+        <w:t>if all of the file contents fit into the viewport, you'd expect the tray to be,</w:t>
+      </w:r>
+      <w:r>
+        <w:t xml:space="preserve"> </w:t>
+      </w:r>
+      <w:r>
+        <w:t>filled up. And if we have a gigantic file, that in a very small window,</w:t>
+      </w:r>
+      <w:r>
+        <w:t xml:space="preserve"> </w:t>
+      </w:r>
+      <w:r>
+        <w:t xml:space="preserve">we'd expect just a thin handle to appear in the </w:t>
+      </w:r>
+      <w:r>
+        <w:rPr>
+          <w:noProof/>
+        </w:rPr>
+        <w:t>scrollbar</w:t>
+      </w:r>
+      <w:r>
+        <w:t>.</w:t>
+      </w:r>
+      <w:r>
+        <w:t xml:space="preserve"> </w:t>
+      </w:r>
+      <w:proofErr w:type="gramStart"/>
+      <w:r>
+        <w:t>So</w:t>
+      </w:r>
+      <w:proofErr w:type="gramEnd"/>
+      <w:r>
+        <w:t xml:space="preserve"> we've, we've come up with three candidate structural elements.</w:t>
+      </w:r>
+      <w:r>
+        <w:t xml:space="preserve"> </w:t>
+      </w:r>
+      <w:r>
+        <w:t>Now, let's look at the behavioral side of this TextBrowser.</w:t>
+      </w:r>
+      <w:r>
+        <w:t xml:space="preserve"> </w:t>
+      </w:r>
+      <w:r>
+        <w:t>One way to get a handle on behavior is to imagine how the user</w:t>
+      </w:r>
+      <w:r>
+        <w:t xml:space="preserve"> </w:t>
       </w:r>
       <w:bookmarkStart w:id="0" w:name="_GoBack"/>
       <w:bookmarkEnd w:id="0"/>
       <w:r>
-        <w:t xml:space="preserve"> to have to go to the disk to get it. And assuming you have at</w:t>
-      </w:r>
-      <w:r>
-        <w:t xml:space="preserve"> </w:t>
-      </w:r>
-      <w:r>
-        <w:t xml:space="preserve">the operating level line oriented access to the file. </w:t>
-      </w:r>
-      <w:r>
-        <w:t>So,</w:t>
-      </w:r>
-      <w:r>
-        <w:t xml:space="preserve"> in your system libraries you have a way of, of reading the lines at </w:t>
-      </w:r>
-      <w:r>
-        <w:t>any time</w:t>
-      </w:r>
-      <w:r>
-        <w:t>.</w:t>
-      </w:r>
-      <w:r>
-        <w:t xml:space="preserve"> So,</w:t>
-      </w:r>
-      <w:r>
-        <w:t xml:space="preserve"> you're going to need to have a module, that when requested can</w:t>
-      </w:r>
-      <w:r>
-        <w:t xml:space="preserve"> </w:t>
-      </w:r>
-      <w:r>
-        <w:t>retrieve a limited length, consecutive sequence of the file's lines.</w:t>
-      </w:r>
-      <w:r>
-        <w:t xml:space="preserve"> </w:t>
-      </w:r>
-      <w:r>
-        <w:t>And we're also going to assume we don't have to worry about opening the file or</w:t>
-      </w:r>
-      <w:r>
-        <w:t xml:space="preserve"> </w:t>
-      </w:r>
-      <w:r>
-        <w:t>closing the file. Just the reading of the file, supplying the lines.</w:t>
-      </w:r>
-      <w:r>
-        <w:t xml:space="preserve"> </w:t>
-      </w:r>
-    </w:p>
-    <w:p>
-      <w:r>
-        <w:t xml:space="preserve">For your window component, we're going to call that a </w:t>
-      </w:r>
-      <w:r>
-        <w:t>ViewPort</w:t>
-      </w:r>
-      <w:r>
-        <w:t>, and</w:t>
-      </w:r>
-      <w:r>
-        <w:t xml:space="preserve"> </w:t>
-      </w:r>
-      <w:r>
-        <w:t>you need to be able to use it, to display the textual content graphically. And</w:t>
-      </w:r>
-      <w:r>
-        <w:t xml:space="preserve"> </w:t>
-      </w:r>
-      <w:r>
-        <w:t>we're going to make some assumptions here, we're going to assume that</w:t>
-      </w:r>
-      <w:r>
-        <w:t xml:space="preserve"> </w:t>
-      </w:r>
-      <w:r>
-        <w:t>the ViewPort displays an inter</w:t>
-      </w:r>
-      <w:r>
-        <w:t>n</w:t>
-      </w:r>
-      <w:r>
-        <w:t>, integer number of lines, and we're going to be,</w:t>
-      </w:r>
-      <w:r>
-        <w:t xml:space="preserve"> </w:t>
-      </w:r>
-      <w:r>
-        <w:t xml:space="preserve">assume that it can be resized to be any length between one and </w:t>
-      </w:r>
-      <w:r>
-        <w:t>100 lines</w:t>
-      </w:r>
-      <w:r>
-        <w:t xml:space="preserve">. </w:t>
-      </w:r>
-      <w:r>
-        <w:t>And we’re</w:t>
-      </w:r>
-      <w:r>
-        <w:t xml:space="preserve"> going to assume that all the text in the same font, is in the same font</w:t>
-      </w:r>
-      <w:r>
-        <w:t xml:space="preserve"> </w:t>
-      </w:r>
-      <w:r>
-        <w:t xml:space="preserve">and has the same point size. </w:t>
-      </w:r>
-      <w:r>
-        <w:t>So,</w:t>
-      </w:r>
-      <w:r>
-        <w:t xml:space="preserve"> these are simplifying assumptions to make the,</w:t>
-      </w:r>
-      <w:r>
-        <w:t xml:space="preserve"> </w:t>
-      </w:r>
-      <w:r>
-        <w:t xml:space="preserve">make this </w:t>
-      </w:r>
-      <w:proofErr w:type="gramStart"/>
-      <w:r>
-        <w:t>particular exercise</w:t>
-      </w:r>
-      <w:proofErr w:type="gramEnd"/>
-      <w:r>
-        <w:t>, you know, small enough to fit in a lesson and</w:t>
-      </w:r>
-      <w:r>
-        <w:t xml:space="preserve"> </w:t>
-      </w:r>
-      <w:r>
-        <w:t>also allow us to focus on just what the important issues are.</w:t>
-      </w:r>
-    </w:p>
-    <w:p>
-      <w:pPr>
-        <w:pStyle w:val="ListParagraph"/>
-        <w:numPr>
-          <w:ilvl w:val="0"/>
-          <w:numId w:val="1"/>
-        </w:numPr>
-      </w:pPr>
-      <w:r>
-        <w:t>As far as the scroll bar is concerned, scroll bars are one graphical way of</w:t>
-      </w:r>
-      <w:r>
-        <w:t xml:space="preserve"> </w:t>
-      </w:r>
-      <w:r>
-        <w:t xml:space="preserve">supplying numbers to other parts of an application. </w:t>
-      </w:r>
-      <w:r>
-        <w:t>We’re</w:t>
-      </w:r>
-      <w:r>
-        <w:t xml:space="preserve"> going to </w:t>
-      </w:r>
-      <w:r>
-        <w:t xml:space="preserve">use </w:t>
-      </w:r>
-      <w:r>
-        <w:t>a traditional scroll bar in which there's it's going to be a vertical</w:t>
-      </w:r>
-      <w:r>
-        <w:t xml:space="preserve"> </w:t>
-      </w:r>
-      <w:r>
-        <w:t>scroll bar and it's going to have a movable part of it. That is the user</w:t>
-      </w:r>
-      <w:r>
-        <w:t xml:space="preserve"> </w:t>
-      </w:r>
-      <w:r>
-        <w:t xml:space="preserve">can move a part called the handle which sits in a tray. </w:t>
-      </w:r>
-      <w:proofErr w:type="gramStart"/>
-      <w:r>
-        <w:t>So</w:t>
-      </w:r>
-      <w:proofErr w:type="gramEnd"/>
-      <w:r>
-        <w:t xml:space="preserve"> you can move up and</w:t>
-      </w:r>
-    </w:p>
-    <w:p/>
-    <w:p>
-      <w:r>
-        <w:t>6</w:t>
-      </w:r>
-    </w:p>
-    <w:p>
-      <w:r>
-        <w:t>00:00:27,890 --&gt; 00:</w:t>
-      </w:r>
-      <w:proofErr w:type="gramStart"/>
-      <w:r>
-        <w:t>00:33,170</w:t>
-      </w:r>
-      <w:proofErr w:type="gramEnd"/>
-    </w:p>
-    <w:p>
-      <w:r>
-        <w:t>down, and we when we use the terms handle and tray to indicate that we can set,</w:t>
-      </w:r>
-    </w:p>
-    <w:p/>
-    <w:p>
-      <w:r>
-        <w:t>7</w:t>
-      </w:r>
-    </w:p>
-    <w:p>
-      <w:r>
-        <w:lastRenderedPageBreak/>
-        <w:t>00:00:33,170 --&gt; 00:</w:t>
-      </w:r>
-      <w:proofErr w:type="gramStart"/>
-      <w:r>
-        <w:t>00:39,250</w:t>
-      </w:r>
-      <w:proofErr w:type="gramEnd"/>
-    </w:p>
-    <w:p>
-      <w:r>
-        <w:t xml:space="preserve">the user can set the position in the file by </w:t>
-      </w:r>
-      <w:proofErr w:type="spellStart"/>
-      <w:r>
-        <w:t>by</w:t>
-      </w:r>
-      <w:proofErr w:type="spellEnd"/>
-      <w:r>
-        <w:t xml:space="preserve"> moving this handle up and</w:t>
-      </w:r>
-    </w:p>
-    <w:p/>
-    <w:p>
-      <w:r>
-        <w:t>8</w:t>
-      </w:r>
-    </w:p>
-    <w:p>
-      <w:r>
-        <w:t>00:00:39,250 --&gt; 00:</w:t>
-      </w:r>
-      <w:proofErr w:type="gramStart"/>
-      <w:r>
-        <w:t>00:43,460</w:t>
-      </w:r>
-      <w:proofErr w:type="gramEnd"/>
-    </w:p>
-    <w:p>
-      <w:r>
-        <w:t>down on the tray. The handle position denotes that part of the file that</w:t>
-      </w:r>
-    </w:p>
-    <w:p/>
-    <w:p>
-      <w:r>
-        <w:t>9</w:t>
-      </w:r>
-    </w:p>
-    <w:p>
-      <w:r>
-        <w:t>00:00:43,460 --&gt; 00:</w:t>
-      </w:r>
-      <w:proofErr w:type="gramStart"/>
-      <w:r>
-        <w:t>00:46,600</w:t>
-      </w:r>
-      <w:proofErr w:type="gramEnd"/>
-    </w:p>
-    <w:p>
-      <w:r>
-        <w:t xml:space="preserve">should be displayed in the view port. </w:t>
-      </w:r>
-      <w:proofErr w:type="gramStart"/>
-      <w:r>
-        <w:t>So</w:t>
-      </w:r>
-      <w:proofErr w:type="gramEnd"/>
-      <w:r>
-        <w:t xml:space="preserve"> when you move it all the way up,</w:t>
-      </w:r>
-    </w:p>
-    <w:p/>
-    <w:p>
-      <w:r>
-        <w:t>10</w:t>
-      </w:r>
-    </w:p>
-    <w:p>
-      <w:r>
-        <w:t>00:00:46,600 --&gt; 00:</w:t>
-      </w:r>
-      <w:proofErr w:type="gramStart"/>
-      <w:r>
-        <w:t>00:48,540</w:t>
-      </w:r>
-      <w:proofErr w:type="gramEnd"/>
-    </w:p>
-    <w:p>
-      <w:r>
-        <w:t>you get the start of the file, and when you move it all the way down,</w:t>
-      </w:r>
-    </w:p>
-    <w:p/>
-    <w:p>
-      <w:r>
-        <w:t>11</w:t>
-      </w:r>
-    </w:p>
-    <w:p>
-      <w:r>
-        <w:t>00:00:48,540 --&gt; 00:</w:t>
-      </w:r>
-      <w:proofErr w:type="gramStart"/>
-      <w:r>
-        <w:t>00:52,780</w:t>
-      </w:r>
-      <w:proofErr w:type="gramEnd"/>
-    </w:p>
-    <w:p>
-      <w:r>
-        <w:t>you get the end of the file. Also, the size of the handle in proportion to</w:t>
-      </w:r>
-    </w:p>
-    <w:p/>
-    <w:p>
-      <w:r>
-        <w:t>12</w:t>
-      </w:r>
-    </w:p>
-    <w:p>
-      <w:r>
-        <w:t>00:00:52,780 --&gt; 00:</w:t>
-      </w:r>
-      <w:proofErr w:type="gramStart"/>
-      <w:r>
-        <w:t>00:58,300</w:t>
-      </w:r>
-      <w:proofErr w:type="gramEnd"/>
-    </w:p>
-    <w:p>
-      <w:r>
-        <w:t>the size of the tray denotes the portion of the file that is visible. So</w:t>
-      </w:r>
-    </w:p>
-    <w:p/>
-    <w:p>
-      <w:r>
-        <w:t>13</w:t>
-      </w:r>
-    </w:p>
-    <w:p>
-      <w:r>
-        <w:t>00:00:58,300 --&gt; 00:</w:t>
-      </w:r>
-      <w:proofErr w:type="gramStart"/>
-      <w:r>
-        <w:t>01:05,170</w:t>
-      </w:r>
-      <w:proofErr w:type="gramEnd"/>
-    </w:p>
-    <w:p>
-      <w:r>
-        <w:t xml:space="preserve">if </w:t>
-      </w:r>
-      <w:proofErr w:type="gramStart"/>
-      <w:r>
-        <w:t>all of</w:t>
-      </w:r>
-      <w:proofErr w:type="gramEnd"/>
-      <w:r>
-        <w:t xml:space="preserve"> the file contents fit into the viewport, you'd expect the tray to be,</w:t>
-      </w:r>
-    </w:p>
-    <w:p/>
-    <w:p>
-      <w:r>
-        <w:t>14</w:t>
-      </w:r>
-    </w:p>
-    <w:p>
-      <w:r>
-        <w:t>00:01:05,170 --&gt; 00:</w:t>
-      </w:r>
-      <w:proofErr w:type="gramStart"/>
-      <w:r>
-        <w:t>01:10,710</w:t>
-      </w:r>
-      <w:proofErr w:type="gramEnd"/>
-    </w:p>
-    <w:p>
-      <w:r>
-        <w:lastRenderedPageBreak/>
-        <w:t>filled up. And if we have a gigantic file, that in a very small window,</w:t>
-      </w:r>
-    </w:p>
-    <w:p/>
-    <w:p>
-      <w:r>
-        <w:t>15</w:t>
-      </w:r>
-    </w:p>
-    <w:p>
-      <w:r>
-        <w:t>00:01:10,710 --&gt; 00:</w:t>
-      </w:r>
-      <w:proofErr w:type="gramStart"/>
-      <w:r>
-        <w:t>01:14,180</w:t>
-      </w:r>
-      <w:proofErr w:type="gramEnd"/>
-    </w:p>
-    <w:p>
-      <w:r>
-        <w:t>we'd expect just a thin handle to appear in the scroll bar.</w:t>
+        <w:t>will use the intended application. We call these descriptions use cases.</w:t>
       </w:r>
     </w:p>
     <w:sectPr>

</xml_diff>